<commit_message>
project management section add
</commit_message>
<xml_diff>
--- a/Tuto Github.docx
+++ b/Tuto Github.docx
@@ -318,10 +318,751 @@
         <w:t> </w:t>
       </w:r>
     </w:p>
-    <w:p>
+    <w:p/>
+    <w:p>
+      <w:pPr>
+        <w:spacing w:after="0" w:line="240" w:lineRule="auto"/>
+        <w:rPr>
+          <w:rFonts w:ascii="Calibri" w:eastAsia="Times New Roman" w:hAnsi="Calibri" w:cs="Calibri"/>
+          <w:lang w:eastAsia="en-GB"/>
+        </w:rPr>
+      </w:pPr>
+      <w:r>
+        <w:rPr>
+          <w:rFonts w:ascii="Calibri" w:eastAsia="Times New Roman" w:hAnsi="Calibri" w:cs="Calibri"/>
+          <w:b/>
+          <w:bCs/>
+          <w:u w:val="single"/>
+          <w:lang w:eastAsia="en-GB"/>
+        </w:rPr>
+        <w:t xml:space="preserve">Gestion d'un projet grâce à </w:t>
+      </w:r>
+      <w:proofErr w:type="spellStart"/>
+      <w:r>
+        <w:rPr>
+          <w:rFonts w:ascii="Calibri" w:eastAsia="Times New Roman" w:hAnsi="Calibri" w:cs="Calibri"/>
+          <w:b/>
+          <w:bCs/>
+          <w:u w:val="single"/>
+          <w:lang w:eastAsia="en-GB"/>
+        </w:rPr>
+        <w:t>github</w:t>
+      </w:r>
+      <w:proofErr w:type="spellEnd"/>
+      <w:r>
+        <w:rPr>
+          <w:rFonts w:ascii="Calibri" w:eastAsia="Times New Roman" w:hAnsi="Calibri" w:cs="Calibri"/>
+          <w:b/>
+          <w:bCs/>
+          <w:u w:val="single"/>
+          <w:lang w:eastAsia="en-GB"/>
+        </w:rPr>
+        <w:t xml:space="preserve"> : </w:t>
+      </w:r>
+    </w:p>
+    <w:p>
+      <w:pPr>
+        <w:spacing w:after="0" w:line="240" w:lineRule="auto"/>
+        <w:rPr>
+          <w:rFonts w:ascii="Calibri" w:eastAsia="Times New Roman" w:hAnsi="Calibri" w:cs="Calibri"/>
+          <w:lang w:eastAsia="en-GB"/>
+        </w:rPr>
+      </w:pPr>
+      <w:r>
+        <w:rPr>
+          <w:rFonts w:ascii="Calibri" w:eastAsia="Times New Roman" w:hAnsi="Calibri" w:cs="Calibri"/>
+          <w:lang w:eastAsia="en-GB"/>
+        </w:rPr>
+        <w:t> </w:t>
+      </w:r>
+    </w:p>
+    <w:p>
+      <w:pPr>
+        <w:spacing w:after="0" w:line="240" w:lineRule="auto"/>
+        <w:rPr>
+          <w:rFonts w:ascii="Calibri" w:eastAsia="Times New Roman" w:hAnsi="Calibri" w:cs="Calibri"/>
+          <w:lang w:eastAsia="en-GB"/>
+        </w:rPr>
+      </w:pPr>
+      <w:r>
+        <w:rPr>
+          <w:rFonts w:ascii="Calibri" w:eastAsia="Times New Roman" w:hAnsi="Calibri" w:cs="Calibri"/>
+          <w:lang w:eastAsia="en-GB"/>
+        </w:rPr>
+        <w:t>Il est nécessaire d'avoir git installer sur notre ordinateur comme prérequis.</w:t>
+      </w:r>
+    </w:p>
+    <w:p>
+      <w:pPr>
+        <w:spacing w:after="0" w:line="240" w:lineRule="auto"/>
+        <w:rPr>
+          <w:rFonts w:ascii="Calibri" w:eastAsia="Times New Roman" w:hAnsi="Calibri" w:cs="Calibri"/>
+          <w:lang w:eastAsia="en-GB"/>
+        </w:rPr>
+      </w:pPr>
+      <w:r>
+        <w:rPr>
+          <w:rFonts w:ascii="Calibri" w:eastAsia="Times New Roman" w:hAnsi="Calibri" w:cs="Calibri"/>
+          <w:lang w:eastAsia="en-GB"/>
+        </w:rPr>
+        <w:t>Dans un premier temps nous allons nous intéresser au fonctionnement de git à l'aide de ligne de commande nous verrons par la suite qu'il existe d'autres pour se faire.</w:t>
+      </w:r>
+    </w:p>
+    <w:p>
+      <w:pPr>
+        <w:spacing w:after="0" w:line="240" w:lineRule="auto"/>
+        <w:rPr>
+          <w:rFonts w:ascii="Calibri" w:eastAsia="Times New Roman" w:hAnsi="Calibri" w:cs="Calibri"/>
+          <w:lang w:eastAsia="en-GB"/>
+        </w:rPr>
+      </w:pPr>
+      <w:r>
+        <w:rPr>
+          <w:rFonts w:ascii="Calibri" w:eastAsia="Times New Roman" w:hAnsi="Calibri" w:cs="Calibri"/>
+          <w:lang w:eastAsia="en-GB"/>
+        </w:rPr>
+        <w:t> </w:t>
+      </w:r>
+    </w:p>
+    <w:p>
+      <w:pPr>
+        <w:spacing w:after="0" w:line="240" w:lineRule="auto"/>
+        <w:ind w:left="540"/>
+        <w:rPr>
+          <w:rFonts w:ascii="Calibri" w:eastAsia="Times New Roman" w:hAnsi="Calibri" w:cs="Calibri"/>
+          <w:lang w:eastAsia="en-GB"/>
+        </w:rPr>
+      </w:pPr>
+      <w:r>
+        <w:rPr>
+          <w:rFonts w:ascii="Calibri" w:eastAsia="Times New Roman" w:hAnsi="Calibri" w:cs="Calibri"/>
+          <w:u w:val="single"/>
+          <w:lang w:eastAsia="en-GB"/>
+        </w:rPr>
+        <w:t>Principe de fonctionnement de git</w:t>
+      </w:r>
+      <w:r>
+        <w:rPr>
+          <w:rFonts w:ascii="Calibri" w:eastAsia="Times New Roman" w:hAnsi="Calibri" w:cs="Calibri"/>
+          <w:lang w:eastAsia="en-GB"/>
+        </w:rPr>
+        <w:t xml:space="preserve"> :</w:t>
+      </w:r>
+    </w:p>
+    <w:p>
+      <w:pPr>
+        <w:spacing w:after="0" w:line="240" w:lineRule="auto"/>
+        <w:ind w:left="540"/>
+        <w:rPr>
+          <w:rFonts w:ascii="Calibri" w:eastAsia="Times New Roman" w:hAnsi="Calibri" w:cs="Calibri"/>
+          <w:lang w:eastAsia="en-GB"/>
+        </w:rPr>
+      </w:pPr>
+      <w:r>
+        <w:rPr>
+          <w:rFonts w:ascii="Calibri" w:eastAsia="Times New Roman" w:hAnsi="Calibri" w:cs="Calibri"/>
+          <w:lang w:eastAsia="en-GB"/>
+        </w:rPr>
+        <w:t> </w:t>
+      </w:r>
+    </w:p>
+    <w:p>
+      <w:pPr>
+        <w:spacing w:after="0" w:line="240" w:lineRule="auto"/>
+        <w:ind w:left="540"/>
+        <w:rPr>
+          <w:rFonts w:ascii="Calibri" w:eastAsia="Times New Roman" w:hAnsi="Calibri" w:cs="Calibri"/>
+          <w:lang w:eastAsia="en-GB"/>
+        </w:rPr>
+      </w:pPr>
+      <w:r>
+        <w:rPr>
+          <w:rFonts w:ascii="Calibri" w:eastAsia="Times New Roman" w:hAnsi="Calibri" w:cs="Calibri"/>
+          <w:lang w:eastAsia="en-GB"/>
+        </w:rPr>
+        <w:t xml:space="preserve">Les données dans git sont assimilés en réalité à un flux de snapshots, à chaque validation/enregistrement d'une session de travail sur notre projet git, celui-ci va créer un snapshot de notre espace de travail et en créer une référence afin de nous y donner accès par la suite. Ce snapshot est stocké sur notre ordinateur en local dans une base de </w:t>
+      </w:r>
+      <w:r>
+        <w:rPr>
+          <w:rFonts w:ascii="Calibri" w:eastAsia="Times New Roman" w:hAnsi="Calibri" w:cs="Calibri"/>
+          <w:lang w:eastAsia="en-GB"/>
+        </w:rPr>
+        <w:t>données</w:t>
+      </w:r>
+      <w:r>
+        <w:rPr>
+          <w:rFonts w:ascii="Calibri" w:eastAsia="Times New Roman" w:hAnsi="Calibri" w:cs="Calibri"/>
+          <w:lang w:eastAsia="en-GB"/>
+        </w:rPr>
+        <w:t>.</w:t>
+      </w:r>
+    </w:p>
+    <w:p>
+      <w:pPr>
+        <w:spacing w:after="0" w:line="240" w:lineRule="auto"/>
+        <w:ind w:left="540"/>
+        <w:rPr>
+          <w:rFonts w:ascii="Calibri" w:eastAsia="Times New Roman" w:hAnsi="Calibri" w:cs="Calibri"/>
+          <w:lang w:eastAsia="en-GB"/>
+        </w:rPr>
+      </w:pPr>
+      <w:r>
+        <w:rPr>
+          <w:rFonts w:ascii="Calibri" w:eastAsia="Times New Roman" w:hAnsi="Calibri" w:cs="Calibri"/>
+          <w:lang w:eastAsia="en-GB"/>
+        </w:rPr>
+        <w:t> </w:t>
+      </w:r>
+    </w:p>
+    <w:p>
+      <w:pPr>
+        <w:spacing w:after="0" w:line="240" w:lineRule="auto"/>
+        <w:ind w:left="540"/>
+        <w:rPr>
+          <w:rFonts w:ascii="Calibri" w:eastAsia="Times New Roman" w:hAnsi="Calibri" w:cs="Calibri"/>
+          <w:lang w:eastAsia="en-GB"/>
+        </w:rPr>
+      </w:pPr>
+      <w:r>
+        <w:rPr>
+          <w:rFonts w:ascii="Calibri" w:eastAsia="Times New Roman" w:hAnsi="Calibri" w:cs="Calibri"/>
+          <w:lang w:eastAsia="en-GB"/>
+        </w:rPr>
+        <w:t> </w:t>
+      </w:r>
+    </w:p>
+    <w:p>
+      <w:pPr>
+        <w:spacing w:after="0" w:line="240" w:lineRule="auto"/>
+        <w:ind w:left="540"/>
+        <w:rPr>
+          <w:rFonts w:ascii="Calibri" w:eastAsia="Times New Roman" w:hAnsi="Calibri" w:cs="Calibri"/>
+          <w:lang w:eastAsia="en-GB"/>
+        </w:rPr>
+      </w:pPr>
+      <w:r>
+        <w:rPr>
+          <w:rFonts w:ascii="Calibri" w:eastAsia="Times New Roman" w:hAnsi="Calibri" w:cs="Calibri"/>
+          <w:lang w:eastAsia="en-GB"/>
+        </w:rPr>
+        <w:t xml:space="preserve">Les fichiers dans git on plusieurs </w:t>
+      </w:r>
+      <w:r>
+        <w:rPr>
+          <w:rFonts w:ascii="Calibri" w:eastAsia="Times New Roman" w:hAnsi="Calibri" w:cs="Calibri"/>
+          <w:lang w:eastAsia="en-GB"/>
+        </w:rPr>
+        <w:t>états possibles</w:t>
+      </w:r>
+      <w:r>
+        <w:rPr>
+          <w:rFonts w:ascii="Calibri" w:eastAsia="Times New Roman" w:hAnsi="Calibri" w:cs="Calibri"/>
+          <w:lang w:eastAsia="en-GB"/>
+        </w:rPr>
+        <w:t xml:space="preserve"> dont 2 grand états à savoir : </w:t>
+      </w:r>
+      <w:r>
+        <w:rPr>
+          <w:rFonts w:ascii="Calibri" w:eastAsia="Times New Roman" w:hAnsi="Calibri" w:cs="Calibri"/>
+          <w:u w:val="single"/>
+          <w:lang w:eastAsia="en-GB"/>
+        </w:rPr>
+        <w:t>suivi</w:t>
+      </w:r>
+      <w:r>
+        <w:rPr>
+          <w:rFonts w:ascii="Calibri" w:eastAsia="Times New Roman" w:hAnsi="Calibri" w:cs="Calibri"/>
+          <w:lang w:eastAsia="en-GB"/>
+        </w:rPr>
+        <w:t xml:space="preserve"> (fichier enregistré sur la base de de donnée) et </w:t>
+      </w:r>
+      <w:r>
+        <w:rPr>
+          <w:rFonts w:ascii="Calibri" w:eastAsia="Times New Roman" w:hAnsi="Calibri" w:cs="Calibri"/>
+          <w:u w:val="single"/>
+          <w:lang w:eastAsia="en-GB"/>
+        </w:rPr>
+        <w:t>non suivi</w:t>
+      </w:r>
+      <w:r>
+        <w:rPr>
+          <w:rFonts w:ascii="Calibri" w:eastAsia="Times New Roman" w:hAnsi="Calibri" w:cs="Calibri"/>
+          <w:lang w:eastAsia="en-GB"/>
+        </w:rPr>
+        <w:t xml:space="preserve"> (non enregistré sur la base de </w:t>
+      </w:r>
+      <w:r>
+        <w:rPr>
+          <w:rFonts w:ascii="Calibri" w:eastAsia="Times New Roman" w:hAnsi="Calibri" w:cs="Calibri"/>
+          <w:lang w:eastAsia="en-GB"/>
+        </w:rPr>
+        <w:t>données</w:t>
+      </w:r>
+      <w:r>
+        <w:rPr>
+          <w:rFonts w:ascii="Calibri" w:eastAsia="Times New Roman" w:hAnsi="Calibri" w:cs="Calibri"/>
+          <w:lang w:eastAsia="en-GB"/>
+        </w:rPr>
+        <w:t xml:space="preserve"> et donc n'appartient pas au dernier snapshot).</w:t>
+      </w:r>
+    </w:p>
+    <w:p>
+      <w:pPr>
+        <w:spacing w:after="0" w:line="240" w:lineRule="auto"/>
+        <w:ind w:left="540"/>
+        <w:rPr>
+          <w:rFonts w:ascii="Calibri" w:eastAsia="Times New Roman" w:hAnsi="Calibri" w:cs="Calibri"/>
+          <w:lang w:eastAsia="en-GB"/>
+        </w:rPr>
+      </w:pPr>
+      <w:r>
+        <w:rPr>
+          <w:rFonts w:ascii="Calibri" w:eastAsia="Times New Roman" w:hAnsi="Calibri" w:cs="Calibri"/>
+          <w:lang w:eastAsia="en-GB"/>
+        </w:rPr>
+        <w:t> </w:t>
+      </w:r>
+    </w:p>
+    <w:p>
+      <w:pPr>
+        <w:spacing w:after="0" w:line="240" w:lineRule="auto"/>
+        <w:ind w:left="540"/>
+        <w:rPr>
+          <w:rFonts w:ascii="Calibri" w:eastAsia="Times New Roman" w:hAnsi="Calibri" w:cs="Calibri"/>
+          <w:lang w:eastAsia="en-GB"/>
+        </w:rPr>
+      </w:pPr>
+      <w:r>
+        <w:rPr>
+          <w:rFonts w:ascii="Calibri" w:eastAsia="Times New Roman" w:hAnsi="Calibri" w:cs="Calibri"/>
+          <w:lang w:eastAsia="en-GB"/>
+        </w:rPr>
+        <w:t>Chaque fichier suivi peut lui-même avoir un autre sous état :</w:t>
+      </w:r>
+    </w:p>
+    <w:p>
+      <w:pPr>
+        <w:numPr>
+          <w:ilvl w:val="0"/>
+          <w:numId w:val="1"/>
+        </w:numPr>
+        <w:spacing w:after="0" w:line="240" w:lineRule="auto"/>
+        <w:ind w:left="1080"/>
+        <w:textAlignment w:val="center"/>
+        <w:rPr>
+          <w:rFonts w:ascii="Calibri" w:eastAsia="Times New Roman" w:hAnsi="Calibri" w:cs="Calibri"/>
+          <w:lang w:eastAsia="en-GB"/>
+        </w:rPr>
+      </w:pPr>
+      <w:r>
+        <w:rPr>
+          <w:rFonts w:ascii="Calibri" w:eastAsia="Times New Roman" w:hAnsi="Calibri" w:cs="Calibri"/>
+          <w:lang w:eastAsia="en-GB"/>
+        </w:rPr>
+        <w:t>Modifié (</w:t>
+      </w:r>
+      <w:proofErr w:type="spellStart"/>
+      <w:r>
+        <w:rPr>
+          <w:rFonts w:ascii="Calibri" w:eastAsia="Times New Roman" w:hAnsi="Calibri" w:cs="Calibri"/>
+          <w:lang w:eastAsia="en-GB"/>
+        </w:rPr>
+        <w:t>modified</w:t>
+      </w:r>
+      <w:proofErr w:type="spellEnd"/>
+      <w:r>
+        <w:rPr>
+          <w:rFonts w:ascii="Calibri" w:eastAsia="Times New Roman" w:hAnsi="Calibri" w:cs="Calibri"/>
+          <w:lang w:eastAsia="en-GB"/>
+        </w:rPr>
+        <w:t>) : lorsque le contenue du fichier et modifié comparé à celui du dernier snapshot.</w:t>
+      </w:r>
+    </w:p>
+    <w:p>
+      <w:pPr>
+        <w:numPr>
+          <w:ilvl w:val="0"/>
+          <w:numId w:val="1"/>
+        </w:numPr>
+        <w:spacing w:after="0" w:line="240" w:lineRule="auto"/>
+        <w:ind w:left="1080"/>
+        <w:textAlignment w:val="center"/>
+        <w:rPr>
+          <w:rFonts w:ascii="Calibri" w:eastAsia="Times New Roman" w:hAnsi="Calibri" w:cs="Calibri"/>
+          <w:lang w:eastAsia="en-GB"/>
+        </w:rPr>
+      </w:pPr>
+      <w:r>
+        <w:rPr>
+          <w:rFonts w:ascii="Calibri" w:eastAsia="Times New Roman" w:hAnsi="Calibri" w:cs="Calibri"/>
+          <w:lang w:eastAsia="en-GB"/>
+        </w:rPr>
+        <w:t>Indexé (</w:t>
+      </w:r>
+      <w:proofErr w:type="spellStart"/>
+      <w:r>
+        <w:rPr>
+          <w:rFonts w:ascii="Calibri" w:eastAsia="Times New Roman" w:hAnsi="Calibri" w:cs="Calibri"/>
+          <w:lang w:eastAsia="en-GB"/>
+        </w:rPr>
+        <w:t>staged</w:t>
+      </w:r>
+      <w:proofErr w:type="spellEnd"/>
+      <w:r>
+        <w:rPr>
+          <w:rFonts w:ascii="Calibri" w:eastAsia="Times New Roman" w:hAnsi="Calibri" w:cs="Calibri"/>
+          <w:lang w:eastAsia="en-GB"/>
+        </w:rPr>
+        <w:t>) : lorsque que l'on indique à git que le fichier fera partie du prochain snapshot/</w:t>
+      </w:r>
+    </w:p>
+    <w:p>
+      <w:pPr>
+        <w:numPr>
+          <w:ilvl w:val="0"/>
+          <w:numId w:val="1"/>
+        </w:numPr>
+        <w:spacing w:after="0" w:line="240" w:lineRule="auto"/>
+        <w:ind w:left="1080"/>
+        <w:textAlignment w:val="center"/>
+        <w:rPr>
+          <w:rFonts w:ascii="Calibri" w:eastAsia="Times New Roman" w:hAnsi="Calibri" w:cs="Calibri"/>
+          <w:lang w:eastAsia="en-GB"/>
+        </w:rPr>
+      </w:pPr>
+      <w:r>
+        <w:rPr>
+          <w:rFonts w:ascii="Calibri" w:eastAsia="Times New Roman" w:hAnsi="Calibri" w:cs="Calibri"/>
+          <w:lang w:eastAsia="en-GB"/>
+        </w:rPr>
+        <w:t>Validé (</w:t>
+      </w:r>
+      <w:proofErr w:type="spellStart"/>
+      <w:r>
+        <w:rPr>
+          <w:rFonts w:ascii="Calibri" w:eastAsia="Times New Roman" w:hAnsi="Calibri" w:cs="Calibri"/>
+          <w:lang w:eastAsia="en-GB"/>
+        </w:rPr>
+        <w:t>commited</w:t>
+      </w:r>
+      <w:proofErr w:type="spellEnd"/>
+      <w:r>
+        <w:rPr>
+          <w:rFonts w:ascii="Calibri" w:eastAsia="Times New Roman" w:hAnsi="Calibri" w:cs="Calibri"/>
+          <w:lang w:eastAsia="en-GB"/>
+        </w:rPr>
+        <w:t xml:space="preserve">) :  lorsque les fichiers du snapshots sont stockés dans la base de </w:t>
+      </w:r>
+      <w:r>
+        <w:rPr>
+          <w:rFonts w:ascii="Calibri" w:eastAsia="Times New Roman" w:hAnsi="Calibri" w:cs="Calibri"/>
+          <w:lang w:eastAsia="en-GB"/>
+        </w:rPr>
+        <w:t>données locale</w:t>
+      </w:r>
+      <w:r>
+        <w:rPr>
+          <w:rFonts w:ascii="Calibri" w:eastAsia="Times New Roman" w:hAnsi="Calibri" w:cs="Calibri"/>
+          <w:lang w:eastAsia="en-GB"/>
+        </w:rPr>
+        <w:t>.</w:t>
+      </w:r>
+    </w:p>
+    <w:p>
+      <w:pPr>
+        <w:spacing w:after="0" w:line="240" w:lineRule="auto"/>
+        <w:ind w:left="540"/>
+        <w:rPr>
+          <w:rFonts w:ascii="Calibri" w:eastAsia="Times New Roman" w:hAnsi="Calibri" w:cs="Calibri"/>
+          <w:lang w:eastAsia="en-GB"/>
+        </w:rPr>
+      </w:pPr>
+      <w:r>
+        <w:rPr>
+          <w:rFonts w:ascii="Calibri" w:eastAsia="Times New Roman" w:hAnsi="Calibri" w:cs="Calibri"/>
+          <w:lang w:eastAsia="en-GB"/>
+        </w:rPr>
+        <w:t> </w:t>
+      </w:r>
+    </w:p>
+    <w:p>
+      <w:pPr>
+        <w:spacing w:after="0" w:line="240" w:lineRule="auto"/>
+        <w:ind w:left="540"/>
+        <w:rPr>
+          <w:rFonts w:ascii="Calibri" w:eastAsia="Times New Roman" w:hAnsi="Calibri" w:cs="Calibri"/>
+          <w:lang w:eastAsia="en-GB"/>
+        </w:rPr>
+      </w:pPr>
+      <w:r>
+        <w:rPr>
+          <w:rFonts w:ascii="Calibri" w:eastAsia="Times New Roman" w:hAnsi="Calibri" w:cs="Calibri"/>
+          <w:lang w:eastAsia="en-GB"/>
+        </w:rPr>
+        <w:t> </w:t>
+      </w:r>
+    </w:p>
+    <w:p>
+      <w:pPr>
+        <w:spacing w:after="0" w:line="240" w:lineRule="auto"/>
+        <w:ind w:left="540"/>
+        <w:rPr>
+          <w:rFonts w:ascii="Calibri" w:eastAsia="Times New Roman" w:hAnsi="Calibri" w:cs="Calibri"/>
+          <w:lang w:eastAsia="en-GB"/>
+        </w:rPr>
+      </w:pPr>
+      <w:r>
+        <w:rPr>
+          <w:rFonts w:ascii="Calibri" w:eastAsia="Times New Roman" w:hAnsi="Calibri" w:cs="Calibri"/>
+          <w:lang w:eastAsia="en-GB"/>
+        </w:rPr>
+        <w:lastRenderedPageBreak/>
+        <w:t>Chaque projet Git est composé de 3 sections distinctes :</w:t>
+      </w:r>
+    </w:p>
+    <w:p>
+      <w:pPr>
+        <w:numPr>
+          <w:ilvl w:val="0"/>
+          <w:numId w:val="2"/>
+        </w:numPr>
+        <w:spacing w:after="0" w:line="240" w:lineRule="auto"/>
+        <w:ind w:left="1080"/>
+        <w:textAlignment w:val="center"/>
+        <w:rPr>
+          <w:rFonts w:ascii="Calibri" w:eastAsia="Times New Roman" w:hAnsi="Calibri" w:cs="Calibri"/>
+          <w:lang w:eastAsia="en-GB"/>
+        </w:rPr>
+      </w:pPr>
+      <w:r>
+        <w:rPr>
+          <w:rFonts w:ascii="Calibri" w:eastAsia="Times New Roman" w:hAnsi="Calibri" w:cs="Calibri"/>
+          <w:lang w:eastAsia="en-GB"/>
+        </w:rPr>
+        <w:t>Le répertoire de travail (</w:t>
+      </w:r>
+      <w:proofErr w:type="spellStart"/>
+      <w:r>
+        <w:rPr>
+          <w:rFonts w:ascii="Calibri" w:eastAsia="Times New Roman" w:hAnsi="Calibri" w:cs="Calibri"/>
+          <w:lang w:eastAsia="en-GB"/>
+        </w:rPr>
+        <w:t>Working</w:t>
+      </w:r>
+      <w:proofErr w:type="spellEnd"/>
+      <w:r>
+        <w:rPr>
+          <w:rFonts w:ascii="Calibri" w:eastAsia="Times New Roman" w:hAnsi="Calibri" w:cs="Calibri"/>
+          <w:lang w:eastAsia="en-GB"/>
+        </w:rPr>
+        <w:t xml:space="preserve"> </w:t>
+      </w:r>
+      <w:proofErr w:type="spellStart"/>
+      <w:r>
+        <w:rPr>
+          <w:rFonts w:ascii="Calibri" w:eastAsia="Times New Roman" w:hAnsi="Calibri" w:cs="Calibri"/>
+          <w:lang w:eastAsia="en-GB"/>
+        </w:rPr>
+        <w:t>Tree</w:t>
+      </w:r>
+      <w:proofErr w:type="spellEnd"/>
+      <w:r>
+        <w:rPr>
+          <w:rFonts w:ascii="Calibri" w:eastAsia="Times New Roman" w:hAnsi="Calibri" w:cs="Calibri"/>
+          <w:lang w:eastAsia="en-GB"/>
+        </w:rPr>
+        <w:t xml:space="preserve">) : Correspond au dossier qui contient réellement nos fichiers extrait de la base de </w:t>
+      </w:r>
+      <w:r>
+        <w:rPr>
+          <w:rFonts w:ascii="Calibri" w:eastAsia="Times New Roman" w:hAnsi="Calibri" w:cs="Calibri"/>
+          <w:lang w:eastAsia="en-GB"/>
+        </w:rPr>
+        <w:t>données</w:t>
+      </w:r>
+      <w:r>
+        <w:rPr>
+          <w:rFonts w:ascii="Calibri" w:eastAsia="Times New Roman" w:hAnsi="Calibri" w:cs="Calibri"/>
+          <w:lang w:eastAsia="en-GB"/>
+        </w:rPr>
+        <w:t xml:space="preserve"> sur laquelle sont stocké nos snapshots afin de pouvoir les modifiés et/ou les utiliser.</w:t>
+      </w:r>
+    </w:p>
+    <w:p>
+      <w:pPr>
+        <w:numPr>
+          <w:ilvl w:val="0"/>
+          <w:numId w:val="2"/>
+        </w:numPr>
+        <w:spacing w:after="0" w:line="240" w:lineRule="auto"/>
+        <w:ind w:left="1080"/>
+        <w:textAlignment w:val="center"/>
+        <w:rPr>
+          <w:rFonts w:ascii="Calibri" w:eastAsia="Times New Roman" w:hAnsi="Calibri" w:cs="Calibri"/>
+          <w:lang w:eastAsia="en-GB"/>
+        </w:rPr>
+      </w:pPr>
+      <w:r>
+        <w:rPr>
+          <w:rFonts w:ascii="Calibri" w:eastAsia="Times New Roman" w:hAnsi="Calibri" w:cs="Calibri"/>
+          <w:lang w:eastAsia="en-GB"/>
+        </w:rPr>
+        <w:t>La zone d'index (</w:t>
+      </w:r>
+      <w:proofErr w:type="spellStart"/>
+      <w:r>
+        <w:rPr>
+          <w:rFonts w:ascii="Calibri" w:eastAsia="Times New Roman" w:hAnsi="Calibri" w:cs="Calibri"/>
+          <w:lang w:eastAsia="en-GB"/>
+        </w:rPr>
+        <w:t>Staging</w:t>
+      </w:r>
+      <w:proofErr w:type="spellEnd"/>
+      <w:r>
+        <w:rPr>
+          <w:rFonts w:ascii="Calibri" w:eastAsia="Times New Roman" w:hAnsi="Calibri" w:cs="Calibri"/>
+          <w:lang w:eastAsia="en-GB"/>
+        </w:rPr>
+        <w:t xml:space="preserve"> Area) : Fichier qui stocke le contenu du prochain snapshot.</w:t>
+      </w:r>
+    </w:p>
+    <w:p>
+      <w:pPr>
+        <w:numPr>
+          <w:ilvl w:val="0"/>
+          <w:numId w:val="2"/>
+        </w:numPr>
+        <w:spacing w:after="0" w:line="240" w:lineRule="auto"/>
+        <w:ind w:left="1080"/>
+        <w:textAlignment w:val="center"/>
+        <w:rPr>
+          <w:rFonts w:ascii="Calibri" w:eastAsia="Times New Roman" w:hAnsi="Calibri" w:cs="Calibri"/>
+          <w:lang w:eastAsia="en-GB"/>
+        </w:rPr>
+      </w:pPr>
+      <w:r>
+        <w:rPr>
+          <w:rFonts w:ascii="Calibri" w:eastAsia="Times New Roman" w:hAnsi="Calibri" w:cs="Calibri"/>
+          <w:lang w:eastAsia="en-GB"/>
+        </w:rPr>
+        <w:t xml:space="preserve">Le </w:t>
+      </w:r>
+      <w:r>
+        <w:rPr>
+          <w:rFonts w:ascii="Calibri" w:eastAsia="Times New Roman" w:hAnsi="Calibri" w:cs="Calibri"/>
+          <w:lang w:eastAsia="en-GB"/>
+        </w:rPr>
+        <w:t>répertoire</w:t>
+      </w:r>
+      <w:r>
+        <w:rPr>
+          <w:rFonts w:ascii="Calibri" w:eastAsia="Times New Roman" w:hAnsi="Calibri" w:cs="Calibri"/>
+          <w:lang w:eastAsia="en-GB"/>
+        </w:rPr>
+        <w:t xml:space="preserve"> Git : Stocke la base de </w:t>
+      </w:r>
+      <w:r>
+        <w:rPr>
+          <w:rFonts w:ascii="Calibri" w:eastAsia="Times New Roman" w:hAnsi="Calibri" w:cs="Calibri"/>
+          <w:lang w:eastAsia="en-GB"/>
+        </w:rPr>
+        <w:t>données</w:t>
+      </w:r>
+      <w:r>
+        <w:rPr>
+          <w:rFonts w:ascii="Calibri" w:eastAsia="Times New Roman" w:hAnsi="Calibri" w:cs="Calibri"/>
+          <w:lang w:eastAsia="en-GB"/>
+        </w:rPr>
+        <w:t xml:space="preserve"> de notre projet.</w:t>
+      </w:r>
+    </w:p>
+    <w:p>
+      <w:pPr>
+        <w:spacing w:after="0" w:line="240" w:lineRule="auto"/>
+        <w:rPr>
+          <w:rFonts w:ascii="Calibri" w:eastAsia="Times New Roman" w:hAnsi="Calibri" w:cs="Calibri"/>
+          <w:lang w:eastAsia="en-GB"/>
+        </w:rPr>
+      </w:pPr>
+      <w:r>
+        <w:rPr>
+          <w:rFonts w:ascii="Calibri" w:eastAsia="Times New Roman" w:hAnsi="Calibri" w:cs="Calibri"/>
+          <w:lang w:eastAsia="en-GB"/>
+        </w:rPr>
+        <w:t> </w:t>
+      </w:r>
+    </w:p>
+    <w:p>
+      <w:pPr>
+        <w:spacing w:after="0" w:line="240" w:lineRule="auto"/>
+        <w:ind w:left="540"/>
+        <w:rPr>
+          <w:rFonts w:ascii="Calibri" w:eastAsia="Times New Roman" w:hAnsi="Calibri" w:cs="Calibri"/>
+          <w:lang w:eastAsia="en-GB"/>
+        </w:rPr>
+      </w:pPr>
+      <w:r>
+        <w:rPr>
+          <w:rFonts w:ascii="Calibri" w:eastAsia="Times New Roman" w:hAnsi="Calibri" w:cs="Calibri"/>
+          <w:lang w:eastAsia="en-GB"/>
+        </w:rPr>
+        <w:t xml:space="preserve">Les branches permettent de développer des fonctionnalités isolées les unes des autres. Par défaut la branche principale est </w:t>
+      </w:r>
+      <w:proofErr w:type="gramStart"/>
+      <w:r>
+        <w:rPr>
+          <w:rFonts w:ascii="Calibri" w:eastAsia="Times New Roman" w:hAnsi="Calibri" w:cs="Calibri"/>
+          <w:lang w:eastAsia="en-GB"/>
+        </w:rPr>
+        <w:t>la m</w:t>
+      </w:r>
       <w:bookmarkStart w:id="0" w:name="_GoBack"/>
       <w:bookmarkEnd w:id="0"/>
-    </w:p>
+      <w:r>
+        <w:rPr>
+          <w:rFonts w:ascii="Calibri" w:eastAsia="Times New Roman" w:hAnsi="Calibri" w:cs="Calibri"/>
+          <w:lang w:eastAsia="en-GB"/>
+        </w:rPr>
+        <w:t>aster</w:t>
+      </w:r>
+      <w:proofErr w:type="gramEnd"/>
+      <w:r>
+        <w:rPr>
+          <w:rFonts w:ascii="Calibri" w:eastAsia="Times New Roman" w:hAnsi="Calibri" w:cs="Calibri"/>
+          <w:lang w:eastAsia="en-GB"/>
+        </w:rPr>
+        <w:t xml:space="preserve">, on en </w:t>
+      </w:r>
+      <w:r>
+        <w:rPr>
+          <w:rFonts w:ascii="Calibri" w:eastAsia="Times New Roman" w:hAnsi="Calibri" w:cs="Calibri"/>
+          <w:lang w:eastAsia="en-GB"/>
+        </w:rPr>
+        <w:t>crée</w:t>
+      </w:r>
+      <w:r>
+        <w:rPr>
+          <w:rFonts w:ascii="Calibri" w:eastAsia="Times New Roman" w:hAnsi="Calibri" w:cs="Calibri"/>
+          <w:lang w:eastAsia="en-GB"/>
+        </w:rPr>
+        <w:t xml:space="preserve"> d'autre pour le </w:t>
+      </w:r>
+      <w:r>
+        <w:rPr>
+          <w:rFonts w:ascii="Calibri" w:eastAsia="Times New Roman" w:hAnsi="Calibri" w:cs="Calibri"/>
+          <w:lang w:eastAsia="en-GB"/>
+        </w:rPr>
+        <w:t>développement que</w:t>
+      </w:r>
+      <w:r>
+        <w:rPr>
+          <w:rFonts w:ascii="Calibri" w:eastAsia="Times New Roman" w:hAnsi="Calibri" w:cs="Calibri"/>
+          <w:lang w:eastAsia="en-GB"/>
+        </w:rPr>
+        <w:t xml:space="preserve"> l'on fusionne ensuite à la branche principale une fois terminé.</w:t>
+      </w:r>
+    </w:p>
+    <w:p/>
     <w:sectPr>
       <w:pgSz w:w="11906" w:h="16838"/>
       <w:pgMar w:top="1417" w:right="1417" w:bottom="1417" w:left="1417" w:header="708" w:footer="708" w:gutter="0"/>
@@ -330,6 +1071,315 @@
     </w:sectPr>
   </w:body>
 </w:document>
+</file>
+
+<file path=word/numbering.xml><?xml version="1.0" encoding="utf-8"?>
+<w:numbering xmlns:wpc="http://schemas.microsoft.com/office/word/2010/wordprocessingCanvas" xmlns:cx="http://schemas.microsoft.com/office/drawing/2014/chartex" xmlns:cx1="http://schemas.microsoft.com/office/drawing/2015/9/8/chartex" xmlns:cx2="http://schemas.microsoft.com/office/drawing/2015/10/21/chartex" xmlns:cx3="http://schemas.microsoft.com/office/drawing/2016/5/9/chartex" xmlns:cx4="http://schemas.microsoft.com/office/drawing/2016/5/10/chartex" xmlns:cx5="http://schemas.microsoft.com/office/drawing/2016/5/11/chartex" xmlns:cx6="http://schemas.microsoft.com/office/drawing/2016/5/12/chartex" xmlns:cx7="http://schemas.microsoft.com/office/drawing/2016/5/13/chartex" xmlns:cx8="http://schemas.microsoft.com/office/drawing/2016/5/14/chartex" xmlns:mc="http://schemas.openxmlformats.org/markup-compatibility/2006" xmlns:aink="http://schemas.microsoft.com/office/drawing/2016/ink" xmlns:am3d="http://schemas.microsoft.com/office/drawing/2017/model3d" xmlns:o="urn:schemas-microsoft-com:office:office" xmlns:r="http://schemas.openxmlformats.org/officeDocument/2006/relationships" xmlns:m="http://schemas.openxmlformats.org/officeDocument/2006/math" xmlns:v="urn:schemas-microsoft-com:vml" xmlns:wp14="http://schemas.microsoft.com/office/word/2010/wordprocessingDrawing" xmlns:wp="http://schemas.openxmlformats.org/drawingml/2006/wordprocessingDrawing" xmlns:w10="urn:schemas-microsoft-com:office:word" xmlns:w="http://schemas.openxmlformats.org/wordprocessingml/2006/main" xmlns:w14="http://schemas.microsoft.com/office/word/2010/wordml" xmlns:w15="http://schemas.microsoft.com/office/word/2012/wordml" xmlns:w16cid="http://schemas.microsoft.com/office/word/2016/wordml/cid" xmlns:w16se="http://schemas.microsoft.com/office/word/2015/wordml/symex" xmlns:wpg="http://schemas.microsoft.com/office/word/2010/wordprocessingGroup" xmlns:wpi="http://schemas.microsoft.com/office/word/2010/wordprocessingInk" xmlns:wne="http://schemas.microsoft.com/office/word/2006/wordml" xmlns:wps="http://schemas.microsoft.com/office/word/2010/wordprocessingShape" mc:Ignorable="w14 w15 w16se w16cid wp14">
+  <w:abstractNum w:abstractNumId="0" w15:restartNumberingAfterBreak="0">
+    <w:nsid w:val="548715E6"/>
+    <w:multiLevelType w:val="multilevel"/>
+    <w:tmpl w:val="BD3E84DA"/>
+    <w:lvl w:ilvl="0">
+      <w:start w:val="1"/>
+      <w:numFmt w:val="bullet"/>
+      <w:lvlText w:val=""/>
+      <w:lvlJc w:val="left"/>
+      <w:pPr>
+        <w:tabs>
+          <w:tab w:val="num" w:pos="720"/>
+        </w:tabs>
+        <w:ind w:left="720" w:hanging="360"/>
+      </w:pPr>
+      <w:rPr>
+        <w:rFonts w:ascii="Wingdings" w:hAnsi="Wingdings" w:hint="default"/>
+        <w:sz w:val="20"/>
+      </w:rPr>
+    </w:lvl>
+    <w:lvl w:ilvl="1" w:tentative="1">
+      <w:start w:val="1"/>
+      <w:numFmt w:val="bullet"/>
+      <w:lvlText w:val=""/>
+      <w:lvlJc w:val="left"/>
+      <w:pPr>
+        <w:tabs>
+          <w:tab w:val="num" w:pos="1440"/>
+        </w:tabs>
+        <w:ind w:left="1440" w:hanging="360"/>
+      </w:pPr>
+      <w:rPr>
+        <w:rFonts w:ascii="Wingdings" w:hAnsi="Wingdings" w:hint="default"/>
+        <w:sz w:val="20"/>
+      </w:rPr>
+    </w:lvl>
+    <w:lvl w:ilvl="2" w:tentative="1">
+      <w:start w:val="1"/>
+      <w:numFmt w:val="bullet"/>
+      <w:lvlText w:val=""/>
+      <w:lvlJc w:val="left"/>
+      <w:pPr>
+        <w:tabs>
+          <w:tab w:val="num" w:pos="2160"/>
+        </w:tabs>
+        <w:ind w:left="2160" w:hanging="360"/>
+      </w:pPr>
+      <w:rPr>
+        <w:rFonts w:ascii="Wingdings" w:hAnsi="Wingdings" w:hint="default"/>
+        <w:sz w:val="20"/>
+      </w:rPr>
+    </w:lvl>
+    <w:lvl w:ilvl="3" w:tentative="1">
+      <w:start w:val="1"/>
+      <w:numFmt w:val="bullet"/>
+      <w:lvlText w:val=""/>
+      <w:lvlJc w:val="left"/>
+      <w:pPr>
+        <w:tabs>
+          <w:tab w:val="num" w:pos="2880"/>
+        </w:tabs>
+        <w:ind w:left="2880" w:hanging="360"/>
+      </w:pPr>
+      <w:rPr>
+        <w:rFonts w:ascii="Wingdings" w:hAnsi="Wingdings" w:hint="default"/>
+        <w:sz w:val="20"/>
+      </w:rPr>
+    </w:lvl>
+    <w:lvl w:ilvl="4" w:tentative="1">
+      <w:start w:val="1"/>
+      <w:numFmt w:val="bullet"/>
+      <w:lvlText w:val=""/>
+      <w:lvlJc w:val="left"/>
+      <w:pPr>
+        <w:tabs>
+          <w:tab w:val="num" w:pos="3600"/>
+        </w:tabs>
+        <w:ind w:left="3600" w:hanging="360"/>
+      </w:pPr>
+      <w:rPr>
+        <w:rFonts w:ascii="Wingdings" w:hAnsi="Wingdings" w:hint="default"/>
+        <w:sz w:val="20"/>
+      </w:rPr>
+    </w:lvl>
+    <w:lvl w:ilvl="5" w:tentative="1">
+      <w:start w:val="1"/>
+      <w:numFmt w:val="bullet"/>
+      <w:lvlText w:val=""/>
+      <w:lvlJc w:val="left"/>
+      <w:pPr>
+        <w:tabs>
+          <w:tab w:val="num" w:pos="4320"/>
+        </w:tabs>
+        <w:ind w:left="4320" w:hanging="360"/>
+      </w:pPr>
+      <w:rPr>
+        <w:rFonts w:ascii="Wingdings" w:hAnsi="Wingdings" w:hint="default"/>
+        <w:sz w:val="20"/>
+      </w:rPr>
+    </w:lvl>
+    <w:lvl w:ilvl="6" w:tentative="1">
+      <w:start w:val="1"/>
+      <w:numFmt w:val="bullet"/>
+      <w:lvlText w:val=""/>
+      <w:lvlJc w:val="left"/>
+      <w:pPr>
+        <w:tabs>
+          <w:tab w:val="num" w:pos="5040"/>
+        </w:tabs>
+        <w:ind w:left="5040" w:hanging="360"/>
+      </w:pPr>
+      <w:rPr>
+        <w:rFonts w:ascii="Wingdings" w:hAnsi="Wingdings" w:hint="default"/>
+        <w:sz w:val="20"/>
+      </w:rPr>
+    </w:lvl>
+    <w:lvl w:ilvl="7" w:tentative="1">
+      <w:start w:val="1"/>
+      <w:numFmt w:val="bullet"/>
+      <w:lvlText w:val=""/>
+      <w:lvlJc w:val="left"/>
+      <w:pPr>
+        <w:tabs>
+          <w:tab w:val="num" w:pos="5760"/>
+        </w:tabs>
+        <w:ind w:left="5760" w:hanging="360"/>
+      </w:pPr>
+      <w:rPr>
+        <w:rFonts w:ascii="Wingdings" w:hAnsi="Wingdings" w:hint="default"/>
+        <w:sz w:val="20"/>
+      </w:rPr>
+    </w:lvl>
+    <w:lvl w:ilvl="8" w:tentative="1">
+      <w:start w:val="1"/>
+      <w:numFmt w:val="bullet"/>
+      <w:lvlText w:val=""/>
+      <w:lvlJc w:val="left"/>
+      <w:pPr>
+        <w:tabs>
+          <w:tab w:val="num" w:pos="6480"/>
+        </w:tabs>
+        <w:ind w:left="6480" w:hanging="360"/>
+      </w:pPr>
+      <w:rPr>
+        <w:rFonts w:ascii="Wingdings" w:hAnsi="Wingdings" w:hint="default"/>
+        <w:sz w:val="20"/>
+      </w:rPr>
+    </w:lvl>
+  </w:abstractNum>
+  <w:abstractNum w:abstractNumId="1" w15:restartNumberingAfterBreak="0">
+    <w:nsid w:val="6BC36D0B"/>
+    <w:multiLevelType w:val="multilevel"/>
+    <w:tmpl w:val="1A58F856"/>
+    <w:lvl w:ilvl="0">
+      <w:start w:val="1"/>
+      <w:numFmt w:val="bullet"/>
+      <w:lvlText w:val=""/>
+      <w:lvlJc w:val="left"/>
+      <w:pPr>
+        <w:tabs>
+          <w:tab w:val="num" w:pos="720"/>
+        </w:tabs>
+        <w:ind w:left="720" w:hanging="360"/>
+      </w:pPr>
+      <w:rPr>
+        <w:rFonts w:ascii="Wingdings" w:hAnsi="Wingdings" w:hint="default"/>
+        <w:sz w:val="20"/>
+      </w:rPr>
+    </w:lvl>
+    <w:lvl w:ilvl="1" w:tentative="1">
+      <w:start w:val="1"/>
+      <w:numFmt w:val="bullet"/>
+      <w:lvlText w:val=""/>
+      <w:lvlJc w:val="left"/>
+      <w:pPr>
+        <w:tabs>
+          <w:tab w:val="num" w:pos="1440"/>
+        </w:tabs>
+        <w:ind w:left="1440" w:hanging="360"/>
+      </w:pPr>
+      <w:rPr>
+        <w:rFonts w:ascii="Wingdings" w:hAnsi="Wingdings" w:hint="default"/>
+        <w:sz w:val="20"/>
+      </w:rPr>
+    </w:lvl>
+    <w:lvl w:ilvl="2" w:tentative="1">
+      <w:start w:val="1"/>
+      <w:numFmt w:val="bullet"/>
+      <w:lvlText w:val=""/>
+      <w:lvlJc w:val="left"/>
+      <w:pPr>
+        <w:tabs>
+          <w:tab w:val="num" w:pos="2160"/>
+        </w:tabs>
+        <w:ind w:left="2160" w:hanging="360"/>
+      </w:pPr>
+      <w:rPr>
+        <w:rFonts w:ascii="Wingdings" w:hAnsi="Wingdings" w:hint="default"/>
+        <w:sz w:val="20"/>
+      </w:rPr>
+    </w:lvl>
+    <w:lvl w:ilvl="3" w:tentative="1">
+      <w:start w:val="1"/>
+      <w:numFmt w:val="bullet"/>
+      <w:lvlText w:val=""/>
+      <w:lvlJc w:val="left"/>
+      <w:pPr>
+        <w:tabs>
+          <w:tab w:val="num" w:pos="2880"/>
+        </w:tabs>
+        <w:ind w:left="2880" w:hanging="360"/>
+      </w:pPr>
+      <w:rPr>
+        <w:rFonts w:ascii="Wingdings" w:hAnsi="Wingdings" w:hint="default"/>
+        <w:sz w:val="20"/>
+      </w:rPr>
+    </w:lvl>
+    <w:lvl w:ilvl="4" w:tentative="1">
+      <w:start w:val="1"/>
+      <w:numFmt w:val="bullet"/>
+      <w:lvlText w:val=""/>
+      <w:lvlJc w:val="left"/>
+      <w:pPr>
+        <w:tabs>
+          <w:tab w:val="num" w:pos="3600"/>
+        </w:tabs>
+        <w:ind w:left="3600" w:hanging="360"/>
+      </w:pPr>
+      <w:rPr>
+        <w:rFonts w:ascii="Wingdings" w:hAnsi="Wingdings" w:hint="default"/>
+        <w:sz w:val="20"/>
+      </w:rPr>
+    </w:lvl>
+    <w:lvl w:ilvl="5" w:tentative="1">
+      <w:start w:val="1"/>
+      <w:numFmt w:val="bullet"/>
+      <w:lvlText w:val=""/>
+      <w:lvlJc w:val="left"/>
+      <w:pPr>
+        <w:tabs>
+          <w:tab w:val="num" w:pos="4320"/>
+        </w:tabs>
+        <w:ind w:left="4320" w:hanging="360"/>
+      </w:pPr>
+      <w:rPr>
+        <w:rFonts w:ascii="Wingdings" w:hAnsi="Wingdings" w:hint="default"/>
+        <w:sz w:val="20"/>
+      </w:rPr>
+    </w:lvl>
+    <w:lvl w:ilvl="6" w:tentative="1">
+      <w:start w:val="1"/>
+      <w:numFmt w:val="bullet"/>
+      <w:lvlText w:val=""/>
+      <w:lvlJc w:val="left"/>
+      <w:pPr>
+        <w:tabs>
+          <w:tab w:val="num" w:pos="5040"/>
+        </w:tabs>
+        <w:ind w:left="5040" w:hanging="360"/>
+      </w:pPr>
+      <w:rPr>
+        <w:rFonts w:ascii="Wingdings" w:hAnsi="Wingdings" w:hint="default"/>
+        <w:sz w:val="20"/>
+      </w:rPr>
+    </w:lvl>
+    <w:lvl w:ilvl="7" w:tentative="1">
+      <w:start w:val="1"/>
+      <w:numFmt w:val="bullet"/>
+      <w:lvlText w:val=""/>
+      <w:lvlJc w:val="left"/>
+      <w:pPr>
+        <w:tabs>
+          <w:tab w:val="num" w:pos="5760"/>
+        </w:tabs>
+        <w:ind w:left="5760" w:hanging="360"/>
+      </w:pPr>
+      <w:rPr>
+        <w:rFonts w:ascii="Wingdings" w:hAnsi="Wingdings" w:hint="default"/>
+        <w:sz w:val="20"/>
+      </w:rPr>
+    </w:lvl>
+    <w:lvl w:ilvl="8" w:tentative="1">
+      <w:start w:val="1"/>
+      <w:numFmt w:val="bullet"/>
+      <w:lvlText w:val=""/>
+      <w:lvlJc w:val="left"/>
+      <w:pPr>
+        <w:tabs>
+          <w:tab w:val="num" w:pos="6480"/>
+        </w:tabs>
+        <w:ind w:left="6480" w:hanging="360"/>
+      </w:pPr>
+      <w:rPr>
+        <w:rFonts w:ascii="Wingdings" w:hAnsi="Wingdings" w:hint="default"/>
+        <w:sz w:val="20"/>
+      </w:rPr>
+    </w:lvl>
+  </w:abstractNum>
+  <w:num w:numId="1">
+    <w:abstractNumId w:val="1"/>
+  </w:num>
+  <w:num w:numId="2">
+    <w:abstractNumId w:val="0"/>
+  </w:num>
+</w:numbering>
 </file>
 
 <file path=word/styles.xml><?xml version="1.0" encoding="utf-8"?>

</xml_diff>